<commit_message>
Updates made to GDD and Project Report
</commit_message>
<xml_diff>
--- a/18FA_CS318_Report_Jokers 2.7.1.docx
+++ b/18FA_CS318_Report_Jokers 2.7.1.docx
@@ -27,7 +27,7 @@
           <w:noProof/>
         </w:rPr>
         <w:drawing>
-          <wp:anchor distT="0" distB="0" distL="0" distR="0" simplePos="0" relativeHeight="251659264" behindDoc="0" locked="0" layoutInCell="1" allowOverlap="1">
+          <wp:anchor distT="0" distB="0" distL="0" distR="0" simplePos="0" relativeHeight="251659264" behindDoc="0" locked="0" layoutInCell="1" allowOverlap="1" wp14:anchorId="3F8A45E0" wp14:editId="36A78129">
             <wp:simplePos x="0" y="0"/>
             <wp:positionH relativeFrom="page">
               <wp:posOffset>2168525</wp:posOffset>
@@ -282,27 +282,7 @@
           <w:sz w:val="36"/>
           <w:szCs w:val="36"/>
         </w:rPr>
-        <w:t xml:space="preserve">D. Cenk </w:t>
-      </w:r>
-      <w:proofErr w:type="spellStart"/>
-      <w:r>
-        <w:rPr>
-          <w:b/>
-          <w:bCs/>
-          <w:sz w:val="36"/>
-          <w:szCs w:val="36"/>
-        </w:rPr>
-        <w:t>Erdil</w:t>
-      </w:r>
-      <w:proofErr w:type="spellEnd"/>
-      <w:r>
-        <w:rPr>
-          <w:b/>
-          <w:bCs/>
-          <w:sz w:val="36"/>
-          <w:szCs w:val="36"/>
-        </w:rPr>
-        <w:t>, PhD</w:t>
+        <w:t>D. Cenk Erdil, PhD</w:t>
       </w:r>
     </w:p>
     <w:p>
@@ -2777,7 +2757,7 @@
         </w:rPr>
         <w:lastRenderedPageBreak/>
         <w:drawing>
-          <wp:inline distT="0" distB="0" distL="0" distR="0" wp14:anchorId="3D9C9186" wp14:editId="3A879274">
+          <wp:inline distT="0" distB="0" distL="0" distR="0" wp14:anchorId="5312D31E" wp14:editId="1439FBD8">
             <wp:extent cx="5486400" cy="3200400"/>
             <wp:effectExtent l="0" t="0" r="0" b="0"/>
             <wp:docPr id="2" name="Chart 2"/>
@@ -2838,7 +2818,7 @@
           <w:noProof/>
         </w:rPr>
         <w:drawing>
-          <wp:inline distT="0" distB="0" distL="0" distR="0">
+          <wp:inline distT="0" distB="0" distL="0" distR="0" wp14:anchorId="0F7F4E0F" wp14:editId="21E25EF5">
             <wp:extent cx="5486400" cy="3200400"/>
             <wp:effectExtent l="0" t="0" r="0" b="0"/>
             <wp:docPr id="3" name="Chart 3"/>
@@ -2899,7 +2879,7 @@
         </w:rPr>
         <w:lastRenderedPageBreak/>
         <w:drawing>
-          <wp:inline distT="0" distB="0" distL="0" distR="0" wp14:anchorId="6D4F811C" wp14:editId="1E190556">
+          <wp:inline distT="0" distB="0" distL="0" distR="0" wp14:anchorId="046197C0" wp14:editId="2F0763D0">
             <wp:extent cx="5895975" cy="3629025"/>
             <wp:effectExtent l="0" t="0" r="9525" b="9525"/>
             <wp:docPr id="1" name="Chart 1"/>
@@ -2932,7 +2912,7 @@
           <w:noProof/>
         </w:rPr>
         <w:drawing>
-          <wp:inline distT="0" distB="0" distL="0" distR="0" wp14:anchorId="651EC662" wp14:editId="68AD775D">
+          <wp:inline distT="0" distB="0" distL="0" distR="0" wp14:anchorId="498CEBD8" wp14:editId="3E4089AC">
             <wp:extent cx="5895975" cy="3743325"/>
             <wp:effectExtent l="0" t="0" r="9525" b="9525"/>
             <wp:docPr id="4" name="Chart 4"/>
@@ -2972,7 +2952,7 @@
         </w:rPr>
         <w:lastRenderedPageBreak/>
         <w:drawing>
-          <wp:inline distT="0" distB="0" distL="0" distR="0" wp14:anchorId="282BD954" wp14:editId="353D2AC2">
+          <wp:inline distT="0" distB="0" distL="0" distR="0" wp14:anchorId="4CEE5AE8" wp14:editId="6F2264CC">
             <wp:extent cx="5943600" cy="3627120"/>
             <wp:effectExtent l="0" t="0" r="0" b="11430"/>
             <wp:docPr id="5" name="Chart 5"/>
@@ -3006,7 +2986,7 @@
           <w:noProof/>
         </w:rPr>
         <w:drawing>
-          <wp:inline distT="0" distB="0" distL="0" distR="0" wp14:anchorId="4D433A02" wp14:editId="27152B61">
+          <wp:inline distT="0" distB="0" distL="0" distR="0" wp14:anchorId="1581E33E" wp14:editId="32F78230">
             <wp:extent cx="5943600" cy="3843173"/>
             <wp:effectExtent l="0" t="0" r="0" b="5080"/>
             <wp:docPr id="6" name="Chart 6"/>
@@ -5274,22 +5254,31 @@
         <w:t xml:space="preserve"> </w:t>
       </w:r>
       <w:r>
-        <w:t>Daniel is a Computer Science major focusing on the Game Design tract, Ryan also a Computer Science major focus in Game Design, and</w:t>
-      </w:r>
-      <w:r>
-        <w:t xml:space="preserve"> Christian is </w:t>
-      </w:r>
-      <w:r>
-        <w:t>a Computer</w:t>
-      </w:r>
-      <w:r>
-        <w:t xml:space="preserve"> Science major focusing in Information Technology</w:t>
-      </w:r>
-      <w:r>
-        <w:t xml:space="preserve"> tract</w:t>
-      </w:r>
-      <w:r>
-        <w:t xml:space="preserve">. Daniel has taken the </w:t>
+        <w:t>Daniel</w:t>
+      </w:r>
+      <w:r>
+        <w:t>,</w:t>
+      </w:r>
+      <w:r>
+        <w:t xml:space="preserve"> a Computer Science major focusing on the Game Design, Ryan</w:t>
+      </w:r>
+      <w:r>
+        <w:t>,</w:t>
+      </w:r>
+      <w:r>
+        <w:t xml:space="preserve"> also a Computer Science major, and</w:t>
+      </w:r>
+      <w:r>
+        <w:t xml:space="preserve"> Christian</w:t>
+      </w:r>
+      <w:r>
+        <w:t>, a</w:t>
+      </w:r>
+      <w:r>
+        <w:t xml:space="preserve"> Computer</w:t>
+      </w:r>
+      <w:r>
+        <w:t xml:space="preserve"> Science major focusing in Information Technology. Daniel has taken the </w:t>
       </w:r>
       <w:r>
         <w:t>role of UI/Front End developer, Ryan of AI/Back End developer, and</w:t>
@@ -5298,18 +5287,15 @@
         <w:t xml:space="preserve"> Christian has </w:t>
       </w:r>
       <w:r>
-        <w:t xml:space="preserve">taken the role of Data Analysis, Documentation &amp; Testing. This project started in the fall of 2018 and is excepted to be completed by the spring of 2019. We feel as we have an extremely strong team </w:t>
-      </w:r>
-      <w:r>
-        <w:t xml:space="preserve">for this project, as we each bring different strengths from each area that encompasses the study of Computer Science at Sacred Heart University. Our Capstone supervisor is Prof. D Cenk </w:t>
-      </w:r>
-      <w:proofErr w:type="spellStart"/>
-      <w:r>
-        <w:t>Erdil</w:t>
-      </w:r>
-      <w:proofErr w:type="spellEnd"/>
-      <w:r>
-        <w:t>, PhD and our faculty mentor is Prof. Robert McCloud, PhD.</w:t>
+        <w:t xml:space="preserve">taken the role of Data Analysis, Documentation &amp; Testing. </w:t>
+      </w:r>
+      <w:bookmarkStart w:id="2" w:name="_GoBack"/>
+      <w:bookmarkEnd w:id="2"/>
+      <w:r>
+        <w:t xml:space="preserve">This project started in the fall of 2018 and is excepted to be completed by the spring of 2019. We feel as we have an extremely strong team </w:t>
+      </w:r>
+      <w:r>
+        <w:t>for this project, as we each bring different strengths from each area that encompasses the study of Computer Science at Sacred Heart University. Our Capstone supervisor is Prof. D Cenk Erdil, PhD and our faculty mentor is Prof. Robert McCloud, PhD.</w:t>
       </w:r>
     </w:p>
     <w:p>
@@ -5643,7 +5629,7 @@
         </w:rPr>
         <w:t>ased on his success in winning blackjack games for the casino.</w:t>
       </w:r>
-      <w:bookmarkStart w:id="2" w:name="_Toc1489222"/>
+      <w:bookmarkStart w:id="3" w:name="_Toc1489222"/>
       <w:r>
         <w:rPr>
           <w:lang w:val="en"/>
@@ -5663,7 +5649,7 @@
         </w:rPr>
         <w:t>Fortune 499</w:t>
       </w:r>
-      <w:bookmarkEnd w:id="2"/>
+      <w:bookmarkEnd w:id="3"/>
       <w:r>
         <w:rPr>
           <w:lang w:val="en"/>
@@ -5676,7 +5662,7 @@
         </w:rPr>
         <w:t>The game features a card-based attack system that allows you to use card mechanics (e.g. palming cards), which adds an element of strategy to an otherwise luck-based game.</w:t>
       </w:r>
-      <w:bookmarkStart w:id="3" w:name="_Toc1489223"/>
+      <w:bookmarkStart w:id="4" w:name="_Toc1489223"/>
       <w:r>
         <w:rPr>
           <w:lang w:val="en"/>
@@ -5696,7 +5682,7 @@
         </w:rPr>
         <w:t>Richard Turner on Penn &amp; Teller Fool Us!</w:t>
       </w:r>
-      <w:bookmarkEnd w:id="3"/>
+      <w:bookmarkEnd w:id="4"/>
       <w:r>
         <w:rPr>
           <w:lang w:val="en"/>
@@ -5929,7 +5915,7 @@
           <w:szCs w:val="22"/>
         </w:rPr>
       </w:pPr>
-      <w:bookmarkStart w:id="4" w:name="_Toc1489242"/>
+      <w:bookmarkStart w:id="5" w:name="_Toc1489242"/>
       <w:r>
         <w:rPr>
           <w:rFonts w:asciiTheme="minorHAnsi" w:hAnsiTheme="minorHAnsi"/>
@@ -5939,7 +5925,7 @@
         </w:rPr>
         <w:t>Game Concept</w:t>
       </w:r>
-      <w:bookmarkEnd w:id="4"/>
+      <w:bookmarkEnd w:id="5"/>
     </w:p>
     <w:p>
       <w:pPr>
@@ -6101,7 +6087,7 @@
           <w:szCs w:val="22"/>
         </w:rPr>
       </w:pPr>
-      <w:bookmarkStart w:id="5" w:name="_Toc1489243"/>
+      <w:bookmarkStart w:id="6" w:name="_Toc1489243"/>
       <w:r>
         <w:rPr>
           <w:rFonts w:asciiTheme="minorHAnsi" w:hAnsiTheme="minorHAnsi"/>
@@ -6111,7 +6097,7 @@
         </w:rPr>
         <w:t>Documentation &amp; Resource Management</w:t>
       </w:r>
-      <w:bookmarkEnd w:id="5"/>
+      <w:bookmarkEnd w:id="6"/>
     </w:p>
     <w:p>
       <w:pPr>
@@ -6272,7 +6258,7 @@
           <w:szCs w:val="22"/>
         </w:rPr>
       </w:pPr>
-      <w:bookmarkStart w:id="6" w:name="_Toc1489244"/>
+      <w:bookmarkStart w:id="7" w:name="_Toc1489244"/>
       <w:r>
         <w:rPr>
           <w:rFonts w:asciiTheme="minorHAnsi" w:hAnsiTheme="minorHAnsi"/>
@@ -6282,7 +6268,7 @@
         </w:rPr>
         <w:t>Development &amp; Testing</w:t>
       </w:r>
-      <w:bookmarkEnd w:id="6"/>
+      <w:bookmarkEnd w:id="7"/>
     </w:p>
     <w:p>
       <w:pPr>
@@ -6477,7 +6463,7 @@
           <w:szCs w:val="22"/>
         </w:rPr>
       </w:pPr>
-      <w:bookmarkStart w:id="7" w:name="_Toc1489245"/>
+      <w:bookmarkStart w:id="8" w:name="_Toc1489245"/>
       <w:r>
         <w:rPr>
           <w:rFonts w:asciiTheme="minorHAnsi" w:hAnsiTheme="minorHAnsi"/>
@@ -6487,7 +6473,7 @@
         </w:rPr>
         <w:t>Updates and Presentation</w:t>
       </w:r>
-      <w:bookmarkEnd w:id="7"/>
+      <w:bookmarkEnd w:id="8"/>
     </w:p>
     <w:p>
       <w:pPr>
@@ -7027,8 +7013,6 @@
         </w:rPr>
         <w:t>dealer</w:t>
       </w:r>
-      <w:bookmarkStart w:id="8" w:name="_GoBack"/>
-      <w:bookmarkEnd w:id="8"/>
       <w:r>
         <w:rPr>
           <w:lang w:val="en"/>
@@ -21771,7 +21755,7 @@
 </file>
 
 <file path=customXml/itemProps1.xml><?xml version="1.0" encoding="utf-8"?>
-<ds:datastoreItem xmlns:ds="http://schemas.openxmlformats.org/officeDocument/2006/customXml" ds:itemID="{A5BB07A9-B974-4EB2-B570-9E01CE48FF5B}">
+<ds:datastoreItem xmlns:ds="http://schemas.openxmlformats.org/officeDocument/2006/customXml" ds:itemID="{4A32C3FB-34F1-4683-9554-14C5FE5E384B}">
   <ds:schemaRefs>
     <ds:schemaRef ds:uri="http://schemas.openxmlformats.org/officeDocument/2006/bibliography"/>
   </ds:schemaRefs>

</xml_diff>